<commit_message>
2nd Level Spells Completed
</commit_message>
<xml_diff>
--- a/Boons of Higher Power.docx
+++ b/Boons of Higher Power.docx
@@ -41,22 +41,25 @@
         <w:t xml:space="preserve"> </w:t>
       </w:r>
       <w:r>
-        <w:t>an ethereal keyhole of proportionate size appears</w:t>
-      </w:r>
-      <w:r>
-        <w:t>; floating</w:t>
-      </w:r>
-      <w:r>
-        <w:t xml:space="preserve"> in the air just in front of the key.</w:t>
+        <w:t xml:space="preserve">an ethereal keyhole of proportionate size appears; floating in the air just in front of the key. Inserting the key into the keyhole and turning it will unlock </w:t>
+      </w:r>
+      <w:r>
+        <w:t>all</w:t>
       </w:r>
       <w:r>
         <w:t xml:space="preserve"> </w:t>
       </w:r>
       <w:r>
-        <w:t>Inserting the key into the keyhole and turning it</w:t>
-      </w:r>
-      <w:r>
-        <w:t xml:space="preserve"> will unlock any number of doors and containers, and dispel any number of spells and magical effects</w:t>
+        <w:t>doors</w:t>
+      </w:r>
+      <w:r>
+        <w:t xml:space="preserve"> doors and containers, and dispel </w:t>
+      </w:r>
+      <w:r>
+        <w:t>all</w:t>
+      </w:r>
+      <w:r>
+        <w:t xml:space="preserve"> spells and magical effects</w:t>
       </w:r>
       <w:r>
         <w:t>,</w:t>
@@ -757,6 +760,7 @@
   <w:style w:type="character" w:default="1" w:styleId="DefaultParagraphFont">
     <w:name w:val="Default Paragraph Font"/>
     <w:uiPriority w:val="1"/>
+    <w:semiHidden/>
     <w:unhideWhenUsed/>
   </w:style>
   <w:style w:type="table" w:default="1" w:styleId="TableNormal">

</xml_diff>